<commit_message>
feat(contracts+invoices): add date placeholder [FECHA FORMATO DD-MM-AAAA], update company IBAN default, and convert proforma flow\n\n- Backend: support new date token, optional JWT-only mode, and convert endpoint now creates a new invoice (keeps proforma). Accepts {payment_method}.\n- Frontend: ContractForm auto-fills date and falls back to company IBAN if client has none.\n- Facturas: add "Convertir" action with payment-method modal; add without deleting proforma.\n- Clientes: revert Safari-specific Blob opening to prior link behavior (to revisit later).\n\nCo-authored-by: Nioxtec
</commit_message>
<xml_diff>
--- a/static/contracts/templates/Contrato_Compraventa_Plazos_NIOXTEC_v5.docx
+++ b/static/contracts/templates/Contrato_Compraventa_Plazos_NIOXTEC_v5.docx
@@ -50,7 +50,15 @@
       </w:r>
       <w:r>
         <w:br/>
-        <w:t xml:space="preserve">D./Dña. [Nombre completo del </w:t>
+        <w:t xml:space="preserve">D./Dña. [Nombre </w:t>
+      </w:r>
+      <w:proofErr w:type="spellStart"/>
+      <w:r>
+        <w:t>completo</w:t>
+      </w:r>
+      <w:proofErr w:type="spellEnd"/>
+      <w:r>
+        <w:t xml:space="preserve"> del </w:t>
       </w:r>
       <w:proofErr w:type="spellStart"/>
       <w:r>
@@ -374,11 +382,11 @@
         <w:t>]</w:t>
       </w:r>
       <w:r>
-        <w:t xml:space="preserve"> p</w:t>
+        <w:t xml:space="preserve"> </w:t>
       </w:r>
       <w:proofErr w:type="spellStart"/>
       <w:r>
-        <w:t>lazos</w:t>
+        <w:t>plazos</w:t>
       </w:r>
       <w:proofErr w:type="spellEnd"/>
       <w:r>
@@ -398,7 +406,15 @@
       </w:r>
       <w:proofErr w:type="spellEnd"/>
       <w:r>
-        <w:t xml:space="preserve"> de [importe de </w:t>
+        <w:t xml:space="preserve"> de [</w:t>
+      </w:r>
+      <w:proofErr w:type="spellStart"/>
+      <w:r>
+        <w:t>importe</w:t>
+      </w:r>
+      <w:proofErr w:type="spellEnd"/>
+      <w:r>
+        <w:t xml:space="preserve"> de </w:t>
       </w:r>
       <w:proofErr w:type="spellStart"/>
       <w:r>
@@ -457,18 +473,51 @@
       </w:r>
       <w:r>
         <w:br/>
-        <w:t>Datos para transferencia bancaria:</w:t>
+        <w:t xml:space="preserve">Datos para </w:t>
+      </w:r>
+      <w:proofErr w:type="spellStart"/>
+      <w:r>
+        <w:t>transferencia</w:t>
+      </w:r>
+      <w:proofErr w:type="spellEnd"/>
+      <w:r>
+        <w:t xml:space="preserve"> </w:t>
+      </w:r>
+      <w:proofErr w:type="spellStart"/>
+      <w:r>
+        <w:t>bancaria</w:t>
+      </w:r>
+      <w:proofErr w:type="spellEnd"/>
+      <w:r>
+        <w:t>:</w:t>
       </w:r>
       <w:r>
         <w:br/>
-        <w:t>Titular: José Luis Condolo Cuenca</w:t>
+        <w:t xml:space="preserve">Titular: José Luis </w:t>
+      </w:r>
+      <w:proofErr w:type="spellStart"/>
+      <w:r>
+        <w:t>Condolo</w:t>
+      </w:r>
+      <w:proofErr w:type="spellEnd"/>
+      <w:r>
+        <w:t xml:space="preserve"> Cuenca</w:t>
       </w:r>
       <w:r>
         <w:br/>
       </w:r>
       <w:r>
+        <w:rPr>
+          <w:rFonts w:ascii="ñf˝7" w:hAnsi="ñf˝7" w:cs="ñf˝7"/>
+          <w:i/>
+          <w:iCs/>
+          <w:color w:val="333333"/>
+          <w:sz w:val="23"/>
+          <w:szCs w:val="23"/>
+          <w:lang w:val="es-ES_tradnl"/>
+        </w:rPr>
         <w:lastRenderedPageBreak/>
-        <w:t>IBAN: ES63 1465 0100 94 1723568566</w:t>
+        <w:t>IBAN: ES89 2080 0609 1030 4011 5824</w:t>
       </w:r>
       <w:r>
         <w:br/>
@@ -597,8 +646,40 @@
     <w:p>
       <w:r>
         <w:br/>
-        <w:t>En prueba de conformidad, las partes firman el presente contrato por duplicado en lugar y fecha arriba indicados.</w:t>
-      </w:r>
+        <w:t xml:space="preserve">En prueba de conformidad, las partes firman </w:t>
+      </w:r>
+      <w:proofErr w:type="spellStart"/>
+      <w:r>
+        <w:t>el</w:t>
+      </w:r>
+      <w:proofErr w:type="spellEnd"/>
+      <w:r>
+        <w:t xml:space="preserve"> </w:t>
+      </w:r>
+      <w:proofErr w:type="spellStart"/>
+      <w:r>
+        <w:t>presente</w:t>
+      </w:r>
+      <w:proofErr w:type="spellEnd"/>
+      <w:r>
+        <w:t xml:space="preserve"> </w:t>
+      </w:r>
+      <w:proofErr w:type="spellStart"/>
+      <w:r>
+        <w:t>contrato</w:t>
+      </w:r>
+      <w:proofErr w:type="spellEnd"/>
+      <w:r>
+        <w:t xml:space="preserve"> </w:t>
+      </w:r>
+      <w:r>
+        <w:t>a día [</w:t>
+      </w:r>
+      <w:bookmarkStart w:id="0" w:name="_Hlk208182721"/>
+      <w:r>
+        <w:t>FECHA FORMATO DD-MM-AAAA]</w:t>
+      </w:r>
+      <w:bookmarkEnd w:id="0"/>
       <w:r>
         <w:br/>
       </w:r>

</xml_diff>